<commit_message>
docs: atualizar manual do usuário
</commit_message>
<xml_diff>
--- a/docs/Manuais/Manual_Usuario_AutoRewardsPC_Profissional.docx
+++ b/docs/Manuais/Manual_Usuario_AutoRewardsPC_Profissional.docx
@@ -1464,25 +1464,7 @@
           <w:color w:val="000000" w:themeColor="text1"/>
           <w:lang w:val="pt-BR"/>
         </w:rPr>
-        <w:t xml:space="preserve">Antes de iniciar a calibragem da automação vamos fazer </w:t>
-      </w:r>
-      <w:proofErr w:type="gramStart"/>
-      <w:r>
-        <w:rPr>
-          <w:rFonts w:cstheme="majorHAnsi"/>
-          <w:color w:val="000000" w:themeColor="text1"/>
-          <w:lang w:val="pt-BR"/>
-        </w:rPr>
-        <w:t>uma configurações iniciais</w:t>
-      </w:r>
-      <w:proofErr w:type="gramEnd"/>
-      <w:r>
-        <w:rPr>
-          <w:rFonts w:cstheme="majorHAnsi"/>
-          <w:color w:val="000000" w:themeColor="text1"/>
-          <w:lang w:val="pt-BR"/>
-        </w:rPr>
-        <w:t>:</w:t>
+        <w:t>Antes de iniciar a calibragem da automação vamos fazer uma configurações iniciais:</w:t>
       </w:r>
       <w:r>
         <w:rPr>
@@ -1663,7 +1645,31 @@
           <w:lang w:val="pt-BR"/>
         </w:rPr>
         <w:lastRenderedPageBreak/>
-        <w:t xml:space="preserve">Figura 7 – Primeiro garanta que a seu browser do Google Chrome esteja logado e sincronizado com o seu usuário para abrir sempre tudo certo para não precisa </w:t>
+        <w:t>Figura 7 – Primeiro garanta que a seu browser do Google Chrome esteja</w:t>
+      </w:r>
+      <w:r>
+        <w:rPr>
+          <w:rFonts w:asciiTheme="majorHAnsi" w:hAnsiTheme="majorHAnsi" w:cstheme="majorHAnsi"/>
+          <w:b/>
+          <w:bCs/>
+          <w:color w:val="4F81BD" w:themeColor="accent1"/>
+          <w:sz w:val="26"/>
+          <w:szCs w:val="26"/>
+          <w:lang w:val="pt-BR"/>
+        </w:rPr>
+        <w:t xml:space="preserve"> com a janela maximizada e</w:t>
+      </w:r>
+      <w:r>
+        <w:rPr>
+          <w:rFonts w:asciiTheme="majorHAnsi" w:hAnsiTheme="majorHAnsi" w:cstheme="majorHAnsi"/>
+          <w:b/>
+          <w:bCs/>
+          <w:color w:val="4F81BD" w:themeColor="accent1"/>
+          <w:sz w:val="26"/>
+          <w:szCs w:val="26"/>
+          <w:lang w:val="pt-BR"/>
+        </w:rPr>
+        <w:t xml:space="preserve"> logado e sincronizado com o seu usuário para abrir sempre tudo certo para não precisa </w:t>
       </w:r>
       <w:proofErr w:type="spellStart"/>
       <w:r>
@@ -3470,7 +3476,38 @@
           <w:lang w:val="pt-BR"/>
         </w:rPr>
         <w:lastRenderedPageBreak/>
-        <w:t>Figura 19 – Agora clique em Iniciar e inicia a automação.</w:t>
+        <w:t xml:space="preserve">Figura 19 – Agora clique em </w:t>
+      </w:r>
+      <w:r>
+        <w:rPr>
+          <w:lang w:val="pt-BR"/>
+        </w:rPr>
+        <w:t>i</w:t>
+      </w:r>
+      <w:r>
+        <w:rPr>
+          <w:lang w:val="pt-BR"/>
+        </w:rPr>
+        <w:t>niciar e inicia a automação.</w:t>
+      </w:r>
+      <w:r>
+        <w:rPr>
+          <w:lang w:val="pt-BR"/>
+        </w:rPr>
+        <w:br/>
+        <w:t xml:space="preserve">Quando </w:t>
+      </w:r>
+      <w:r>
+        <w:rPr>
+          <w:lang w:val="pt-BR"/>
+        </w:rPr>
+        <w:t>o sistema</w:t>
+      </w:r>
+      <w:r>
+        <w:rPr>
+          <w:lang w:val="pt-BR"/>
+        </w:rPr>
+        <w:t xml:space="preserve"> termina a automação ele fecha o browser automaticamente, ai é só fecha o sistema.</w:t>
       </w:r>
       <w:r>
         <w:rPr>
@@ -3537,21 +3574,11 @@
         <w:br/>
       </w:r>
       <w:r>
-        <w:t xml:space="preserve">5. Boas </w:t>
-      </w:r>
-      <w:proofErr w:type="spellStart"/>
-      <w:r>
-        <w:t>Práticas</w:t>
-      </w:r>
-      <w:proofErr w:type="spellEnd"/>
-      <w:r>
-        <w:t xml:space="preserve"> de </w:t>
-      </w:r>
-      <w:proofErr w:type="spellStart"/>
-      <w:r>
-        <w:t>Utilização</w:t>
-      </w:r>
-      <w:proofErr w:type="spellEnd"/>
+        <w:rPr>
+          <w:lang w:val="pt-BR"/>
+        </w:rPr>
+        <w:t>5. Boas Práticas de Utilização</w:t>
+      </w:r>
     </w:p>
     <w:p>
       <w:pPr>

</xml_diff>